<commit_message>
Updating the documentation for defaults
</commit_message>
<xml_diff>
--- a/UsersGuide.docx
+++ b/UsersGuide.docx
@@ -40,21 +40,13 @@
         <w:rPr>
           <w:rFonts w:eastAsiaTheme="minorEastAsia"/>
         </w:rPr>
-        <w:t>(</w:t>
-      </w:r>
-      <w:proofErr w:type="gramStart"/>
-      <w:r>
-        <w:rPr>
-          <w:rFonts w:eastAsiaTheme="minorEastAsia"/>
-        </w:rPr>
-        <w:t>not</w:t>
-      </w:r>
-      <w:proofErr w:type="gramEnd"/>
-      <w:r>
-        <w:rPr>
-          <w:rFonts w:eastAsiaTheme="minorEastAsia"/>
-        </w:rPr>
-        <w:t xml:space="preserve"> yet updated with new 2017 tax code)</w:t>
+        <w:t>(Includes new 2018 tax</w:t>
+      </w:r>
+      <w:r>
+        <w:rPr>
+          <w:rFonts w:eastAsiaTheme="minorEastAsia"/>
+        </w:rPr>
+        <w:t xml:space="preserve"> code)</w:t>
       </w:r>
     </w:p>
     <w:p>
@@ -69,6 +61,8 @@
         </w:rPr>
         <w:t xml:space="preserve">Introduction: </w:t>
       </w:r>
+      <w:bookmarkStart w:id="0" w:name="_GoBack"/>
+      <w:bookmarkEnd w:id="0"/>
     </w:p>
     <w:p>
       <w:pPr>
@@ -197,11 +191,9 @@
           <w:numId w:val="3"/>
         </w:numPr>
       </w:pPr>
-      <w:bookmarkStart w:id="0" w:name="_GoBack"/>
       <w:r>
         <w:t>A 3-Step Procedure for computing sustainable retirement savings withdrawals</w:t>
       </w:r>
-      <w:bookmarkEnd w:id="0"/>
       <w:r>
         <w:rPr>
           <w:rStyle w:val="FootnoteReference"/>
@@ -3631,7 +3623,19 @@
           <w:rFonts w:ascii="Courier New" w:hAnsi="Courier New" w:cs="Courier New"/>
         </w:rPr>
         <w:tab/>
-        <w:t># yearly inflation rate, defaults to 0%</w:t>
+        <w:t># year</w:t>
+      </w:r>
+      <w:r>
+        <w:rPr>
+          <w:rFonts w:ascii="Courier New" w:hAnsi="Courier New" w:cs="Courier New"/>
+        </w:rPr>
+        <w:t>ly inflation rate, defaults to 2.5</w:t>
+      </w:r>
+      <w:r>
+        <w:rPr>
+          <w:rFonts w:ascii="Courier New" w:hAnsi="Courier New" w:cs="Courier New"/>
+        </w:rPr>
+        <w:t>%</w:t>
       </w:r>
     </w:p>
     <w:p>
@@ -4539,6 +4543,12 @@
         </w:rPr>
         <w:t xml:space="preserve"> not inflation adjusted</w:t>
       </w:r>
+      <w:r>
+        <w:rPr>
+          <w:rFonts w:ascii="Courier New" w:hAnsi="Courier New" w:cs="Courier New"/>
+        </w:rPr>
+        <w:t xml:space="preserve"> (default false)</w:t>
+      </w:r>
     </w:p>
     <w:p>
       <w:pPr>
@@ -4638,6 +4648,18 @@
         </w:rPr>
         <w:t>#inflation = true   # inflation adjusted</w:t>
       </w:r>
+      <w:r>
+        <w:rPr>
+          <w:rFonts w:ascii="Courier New" w:hAnsi="Courier New" w:cs="Courier New"/>
+        </w:rPr>
+        <w:t xml:space="preserve"> </w:t>
+      </w:r>
+      <w:r>
+        <w:rPr>
+          <w:rFonts w:ascii="Courier New" w:hAnsi="Courier New" w:cs="Courier New"/>
+        </w:rPr>
+        <w:t>(default false)</w:t>
+      </w:r>
     </w:p>
     <w:p>
       <w:pPr>
@@ -4777,6 +4799,7 @@
         <w:rPr>
           <w:rFonts w:ascii="Courier New" w:hAnsi="Courier New" w:cs="Courier New"/>
         </w:rPr>
+        <w:lastRenderedPageBreak/>
         <w:t>inflation</w:t>
       </w:r>
       <w:proofErr w:type="gramEnd"/>
@@ -4786,6 +4809,18 @@
         </w:rPr>
         <w:t xml:space="preserve"> = false   # payment is not inflation adjusted</w:t>
       </w:r>
+      <w:r>
+        <w:rPr>
+          <w:rFonts w:ascii="Courier New" w:hAnsi="Courier New" w:cs="Courier New"/>
+        </w:rPr>
+        <w:t xml:space="preserve"> </w:t>
+      </w:r>
+      <w:r>
+        <w:rPr>
+          <w:rFonts w:ascii="Courier New" w:hAnsi="Courier New" w:cs="Courier New"/>
+        </w:rPr>
+        <w:t>(default false)</w:t>
+      </w:r>
     </w:p>
     <w:p>
       <w:pPr>
@@ -4798,7 +4833,6 @@
         <w:rPr>
           <w:rFonts w:ascii="Courier New" w:hAnsi="Courier New" w:cs="Courier New"/>
         </w:rPr>
-        <w:lastRenderedPageBreak/>
         <w:t>tax</w:t>
       </w:r>
       <w:proofErr w:type="gramEnd"/>
@@ -4894,6 +4928,18 @@
           <w:rFonts w:ascii="Courier New" w:hAnsi="Courier New" w:cs="Courier New"/>
         </w:rPr>
         <w:t>#inflation = true   # inflation adjusted</w:t>
+      </w:r>
+      <w:r>
+        <w:rPr>
+          <w:rFonts w:ascii="Courier New" w:hAnsi="Courier New" w:cs="Courier New"/>
+        </w:rPr>
+        <w:t xml:space="preserve"> </w:t>
+      </w:r>
+      <w:r>
+        <w:rPr>
+          <w:rFonts w:ascii="Courier New" w:hAnsi="Courier New" w:cs="Courier New"/>
+        </w:rPr>
+        <w:t>(default false)</w:t>
       </w:r>
     </w:p>
     <w:p>
@@ -5296,47 +5342,6 @@
         <w:rPr>
           <w:rFonts w:ascii="Courier New" w:hAnsi="Courier New" w:cs="Courier New"/>
         </w:rPr>
-        <w:t>#</w:t>
-      </w:r>
-      <w:proofErr w:type="spellStart"/>
-      <w:r>
-        <w:rPr>
-          <w:rFonts w:ascii="Courier New" w:hAnsi="Courier New" w:cs="Courier New"/>
-        </w:rPr>
-        <w:t>owedAtAgeToSell</w:t>
-      </w:r>
-      <w:proofErr w:type="spellEnd"/>
-      <w:r>
-        <w:rPr>
-          <w:rFonts w:ascii="Courier New" w:hAnsi="Courier New" w:cs="Courier New"/>
-        </w:rPr>
-        <w:t xml:space="preserve"> = 100_000       # amount owed at time of sell (</w:t>
-      </w:r>
-      <w:proofErr w:type="spellStart"/>
-      <w:r>
-        <w:rPr>
-          <w:rFonts w:ascii="Courier New" w:hAnsi="Courier New" w:cs="Courier New"/>
-        </w:rPr>
-        <w:t>ageToSell</w:t>
-      </w:r>
-      <w:proofErr w:type="spellEnd"/>
-      <w:r>
-        <w:rPr>
-          <w:rFonts w:ascii="Courier New" w:hAnsi="Courier New" w:cs="Courier New"/>
-        </w:rPr>
-        <w:t>)</w:t>
-      </w:r>
-    </w:p>
-    <w:p>
-      <w:pPr>
-        <w:rPr>
-          <w:rFonts w:ascii="Courier New" w:hAnsi="Courier New" w:cs="Courier New"/>
-        </w:rPr>
-      </w:pPr>
-      <w:r>
-        <w:rPr>
-          <w:rFonts w:ascii="Courier New" w:hAnsi="Courier New" w:cs="Courier New"/>
-        </w:rPr>
         <w:lastRenderedPageBreak/>
         <w:t>#</w:t>
       </w:r>
@@ -5345,6 +5350,47 @@
         <w:rPr>
           <w:rFonts w:ascii="Courier New" w:hAnsi="Courier New" w:cs="Courier New"/>
         </w:rPr>
+        <w:t>owedAtAgeToSell</w:t>
+      </w:r>
+      <w:proofErr w:type="spellEnd"/>
+      <w:r>
+        <w:rPr>
+          <w:rFonts w:ascii="Courier New" w:hAnsi="Courier New" w:cs="Courier New"/>
+        </w:rPr>
+        <w:t xml:space="preserve"> = 100_000       # amount owed at time of sell (</w:t>
+      </w:r>
+      <w:proofErr w:type="spellStart"/>
+      <w:r>
+        <w:rPr>
+          <w:rFonts w:ascii="Courier New" w:hAnsi="Courier New" w:cs="Courier New"/>
+        </w:rPr>
+        <w:t>ageToSell</w:t>
+      </w:r>
+      <w:proofErr w:type="spellEnd"/>
+      <w:r>
+        <w:rPr>
+          <w:rFonts w:ascii="Courier New" w:hAnsi="Courier New" w:cs="Courier New"/>
+        </w:rPr>
+        <w:t>)</w:t>
+      </w:r>
+    </w:p>
+    <w:p>
+      <w:pPr>
+        <w:rPr>
+          <w:rFonts w:ascii="Courier New" w:hAnsi="Courier New" w:cs="Courier New"/>
+        </w:rPr>
+      </w:pPr>
+      <w:r>
+        <w:rPr>
+          <w:rFonts w:ascii="Courier New" w:hAnsi="Courier New" w:cs="Courier New"/>
+        </w:rPr>
+        <w:t>#</w:t>
+      </w:r>
+      <w:proofErr w:type="spellStart"/>
+      <w:r>
+        <w:rPr>
+          <w:rFonts w:ascii="Courier New" w:hAnsi="Courier New" w:cs="Courier New"/>
+        </w:rPr>
         <w:t>primaryResidence</w:t>
       </w:r>
       <w:proofErr w:type="spellEnd"/>
@@ -5774,6 +5820,32 @@
         </w:rPr>
         <w:t xml:space="preserve"> Will the contribution rise with inflation?</w:t>
       </w:r>
+      <w:r>
+        <w:rPr>
+          <w:rFonts w:ascii="Courier New" w:hAnsi="Courier New" w:cs="Courier New"/>
+        </w:rPr>
+        <w:t xml:space="preserve"> </w:t>
+      </w:r>
+      <w:r>
+        <w:rPr>
+          <w:rFonts w:ascii="Courier New" w:hAnsi="Courier New" w:cs="Courier New"/>
+        </w:rPr>
+        <w:t>(</w:t>
+      </w:r>
+      <w:proofErr w:type="gramStart"/>
+      <w:r>
+        <w:rPr>
+          <w:rFonts w:ascii="Courier New" w:hAnsi="Courier New" w:cs="Courier New"/>
+        </w:rPr>
+        <w:t>default</w:t>
+      </w:r>
+      <w:proofErr w:type="gramEnd"/>
+      <w:r>
+        <w:rPr>
+          <w:rFonts w:ascii="Courier New" w:hAnsi="Courier New" w:cs="Courier New"/>
+        </w:rPr>
+        <w:t xml:space="preserve"> false)</w:t>
+      </w:r>
     </w:p>
     <w:p>
       <w:pPr>
@@ -5935,6 +6007,32 @@
         </w:rPr>
         <w:t xml:space="preserve"> Will the contribution rise with inflation?</w:t>
       </w:r>
+      <w:r>
+        <w:rPr>
+          <w:rFonts w:ascii="Courier New" w:hAnsi="Courier New" w:cs="Courier New"/>
+        </w:rPr>
+        <w:t xml:space="preserve"> </w:t>
+      </w:r>
+      <w:r>
+        <w:rPr>
+          <w:rFonts w:ascii="Courier New" w:hAnsi="Courier New" w:cs="Courier New"/>
+        </w:rPr>
+        <w:t>(</w:t>
+      </w:r>
+      <w:proofErr w:type="gramStart"/>
+      <w:r>
+        <w:rPr>
+          <w:rFonts w:ascii="Courier New" w:hAnsi="Courier New" w:cs="Courier New"/>
+        </w:rPr>
+        <w:t>default</w:t>
+      </w:r>
+      <w:proofErr w:type="gramEnd"/>
+      <w:r>
+        <w:rPr>
+          <w:rFonts w:ascii="Courier New" w:hAnsi="Courier New" w:cs="Courier New"/>
+        </w:rPr>
+        <w:t xml:space="preserve"> false)</w:t>
+      </w:r>
     </w:p>
     <w:p>
       <w:pPr>
@@ -6010,7 +6108,6 @@
         <w:rPr>
           <w:rFonts w:ascii="Courier New" w:hAnsi="Courier New" w:cs="Courier New"/>
         </w:rPr>
-        <w:lastRenderedPageBreak/>
         <w:t>#[</w:t>
       </w:r>
       <w:proofErr w:type="gramEnd"/>
@@ -6140,6 +6237,32 @@
         </w:rPr>
         <w:t xml:space="preserve"> Will the contribution rise with inflation?</w:t>
       </w:r>
+      <w:r>
+        <w:rPr>
+          <w:rFonts w:ascii="Courier New" w:hAnsi="Courier New" w:cs="Courier New"/>
+        </w:rPr>
+        <w:t xml:space="preserve"> </w:t>
+      </w:r>
+      <w:r>
+        <w:rPr>
+          <w:rFonts w:ascii="Courier New" w:hAnsi="Courier New" w:cs="Courier New"/>
+        </w:rPr>
+        <w:t>(</w:t>
+      </w:r>
+      <w:proofErr w:type="gramStart"/>
+      <w:r>
+        <w:rPr>
+          <w:rFonts w:ascii="Courier New" w:hAnsi="Courier New" w:cs="Courier New"/>
+        </w:rPr>
+        <w:t>default</w:t>
+      </w:r>
+      <w:proofErr w:type="gramEnd"/>
+      <w:r>
+        <w:rPr>
+          <w:rFonts w:ascii="Courier New" w:hAnsi="Courier New" w:cs="Courier New"/>
+        </w:rPr>
+        <w:t xml:space="preserve"> false)</w:t>
+      </w:r>
     </w:p>
     <w:p>
       <w:pPr>
@@ -6245,6 +6368,253 @@
         <w:rPr>
           <w:rFonts w:ascii="Courier New" w:hAnsi="Courier New" w:cs="Courier New"/>
         </w:rPr>
+        <w:t># d</w:t>
+      </w:r>
+      <w:r>
+        <w:rPr>
+          <w:rFonts w:ascii="Courier New" w:hAnsi="Courier New" w:cs="Courier New"/>
+        </w:rPr>
+        <w:t>efaults to global rate set above</w:t>
+      </w:r>
+    </w:p>
+    <w:p>
+      <w:pPr>
+        <w:rPr>
+          <w:rFonts w:ascii="Courier New" w:hAnsi="Courier New" w:cs="Courier New"/>
+        </w:rPr>
+      </w:pPr>
+      <w:r>
+        <w:rPr>
+          <w:rFonts w:ascii="Courier New" w:hAnsi="Courier New" w:cs="Courier New"/>
+        </w:rPr>
+        <w:t>#</w:t>
+      </w:r>
+      <w:proofErr w:type="spellStart"/>
+      <w:r>
+        <w:rPr>
+          <w:rFonts w:ascii="Courier New" w:hAnsi="Courier New" w:cs="Courier New"/>
+        </w:rPr>
+        <w:t>contrib</w:t>
+      </w:r>
+      <w:proofErr w:type="spellEnd"/>
+      <w:r>
+        <w:rPr>
+          <w:rFonts w:ascii="Courier New" w:hAnsi="Courier New" w:cs="Courier New"/>
+        </w:rPr>
+        <w:t xml:space="preserve"> = 0        # </w:t>
+      </w:r>
+      <w:proofErr w:type="spellStart"/>
+      <w:r>
+        <w:rPr>
+          <w:rFonts w:ascii="Courier New" w:hAnsi="Courier New" w:cs="Courier New"/>
+        </w:rPr>
+        <w:t>Anual</w:t>
+      </w:r>
+      <w:proofErr w:type="spellEnd"/>
+      <w:r>
+        <w:rPr>
+          <w:rFonts w:ascii="Courier New" w:hAnsi="Courier New" w:cs="Courier New"/>
+        </w:rPr>
+        <w:t xml:space="preserve"> contribution you will make for period (below)</w:t>
+      </w:r>
+    </w:p>
+    <w:p>
+      <w:pPr>
+        <w:rPr>
+          <w:rFonts w:ascii="Courier New" w:hAnsi="Courier New" w:cs="Courier New"/>
+        </w:rPr>
+      </w:pPr>
+      <w:r>
+        <w:rPr>
+          <w:rFonts w:ascii="Courier New" w:hAnsi="Courier New" w:cs="Courier New"/>
+        </w:rPr>
+        <w:t xml:space="preserve">#inflation = </w:t>
+      </w:r>
+      <w:proofErr w:type="gramStart"/>
+      <w:r>
+        <w:rPr>
+          <w:rFonts w:ascii="Courier New" w:hAnsi="Courier New" w:cs="Courier New"/>
+        </w:rPr>
+        <w:t>false  #</w:t>
+      </w:r>
+      <w:proofErr w:type="gramEnd"/>
+      <w:r>
+        <w:rPr>
+          <w:rFonts w:ascii="Courier New" w:hAnsi="Courier New" w:cs="Courier New"/>
+        </w:rPr>
+        <w:t xml:space="preserve"> Will the contribution rise with inflation?</w:t>
+      </w:r>
+      <w:r>
+        <w:rPr>
+          <w:rFonts w:ascii="Courier New" w:hAnsi="Courier New" w:cs="Courier New"/>
+        </w:rPr>
+        <w:t xml:space="preserve"> </w:t>
+      </w:r>
+      <w:r>
+        <w:rPr>
+          <w:rFonts w:ascii="Courier New" w:hAnsi="Courier New" w:cs="Courier New"/>
+        </w:rPr>
+        <w:t>(</w:t>
+      </w:r>
+      <w:proofErr w:type="gramStart"/>
+      <w:r>
+        <w:rPr>
+          <w:rFonts w:ascii="Courier New" w:hAnsi="Courier New" w:cs="Courier New"/>
+        </w:rPr>
+        <w:t>default</w:t>
+      </w:r>
+      <w:proofErr w:type="gramEnd"/>
+      <w:r>
+        <w:rPr>
+          <w:rFonts w:ascii="Courier New" w:hAnsi="Courier New" w:cs="Courier New"/>
+        </w:rPr>
+        <w:t xml:space="preserve"> false)</w:t>
+      </w:r>
+    </w:p>
+    <w:p>
+      <w:pPr>
+        <w:rPr>
+          <w:rFonts w:ascii="Courier New" w:hAnsi="Courier New" w:cs="Courier New"/>
+        </w:rPr>
+      </w:pPr>
+      <w:r>
+        <w:rPr>
+          <w:rFonts w:ascii="Courier New" w:hAnsi="Courier New" w:cs="Courier New"/>
+        </w:rPr>
+        <w:t>#period = '56-60'   # period you will be making the contributions</w:t>
+      </w:r>
+    </w:p>
+    <w:p>
+      <w:pPr>
+        <w:rPr>
+          <w:rFonts w:ascii="Courier New" w:hAnsi="Courier New" w:cs="Courier New"/>
+        </w:rPr>
+      </w:pPr>
+    </w:p>
+    <w:p>
+      <w:pPr>
+        <w:rPr>
+          <w:rFonts w:ascii="Courier New" w:hAnsi="Courier New" w:cs="Courier New"/>
+        </w:rPr>
+      </w:pPr>
+      <w:r>
+        <w:rPr>
+          <w:rFonts w:ascii="Courier New" w:hAnsi="Courier New" w:cs="Courier New"/>
+        </w:rPr>
+        <w:t># after tax savings accounts (ATRSI)</w:t>
+      </w:r>
+    </w:p>
+    <w:p>
+      <w:pPr>
+        <w:rPr>
+          <w:rFonts w:ascii="Courier New" w:hAnsi="Courier New" w:cs="Courier New"/>
+        </w:rPr>
+      </w:pPr>
+      <w:proofErr w:type="gramStart"/>
+      <w:r>
+        <w:rPr>
+          <w:rFonts w:ascii="Courier New" w:hAnsi="Courier New" w:cs="Courier New"/>
+        </w:rPr>
+        <w:t>#[</w:t>
+      </w:r>
+      <w:proofErr w:type="spellStart"/>
+      <w:proofErr w:type="gramEnd"/>
+      <w:r>
+        <w:rPr>
+          <w:rFonts w:ascii="Courier New" w:hAnsi="Courier New" w:cs="Courier New"/>
+        </w:rPr>
+        <w:t>aftertax</w:t>
+      </w:r>
+      <w:proofErr w:type="spellEnd"/>
+      <w:r>
+        <w:rPr>
+          <w:rFonts w:ascii="Courier New" w:hAnsi="Courier New" w:cs="Courier New"/>
+        </w:rPr>
+        <w:t>]</w:t>
+      </w:r>
+    </w:p>
+    <w:p>
+      <w:pPr>
+        <w:rPr>
+          <w:rFonts w:ascii="Courier New" w:hAnsi="Courier New" w:cs="Courier New"/>
+        </w:rPr>
+      </w:pPr>
+      <w:r>
+        <w:rPr>
+          <w:rFonts w:ascii="Courier New" w:hAnsi="Courier New" w:cs="Courier New"/>
+        </w:rPr>
+        <w:t>#</w:t>
+      </w:r>
+      <w:proofErr w:type="spellStart"/>
+      <w:proofErr w:type="gramStart"/>
+      <w:r>
+        <w:rPr>
+          <w:rFonts w:ascii="Courier New" w:hAnsi="Courier New" w:cs="Courier New"/>
+        </w:rPr>
+        <w:t>bal</w:t>
+      </w:r>
+      <w:proofErr w:type="spellEnd"/>
+      <w:proofErr w:type="gramEnd"/>
+      <w:r>
+        <w:rPr>
+          <w:rFonts w:ascii="Courier New" w:hAnsi="Courier New" w:cs="Courier New"/>
+        </w:rPr>
+        <w:t xml:space="preserve"> =   100_000 </w:t>
+      </w:r>
+      <w:r>
+        <w:rPr>
+          <w:rFonts w:ascii="Courier New" w:hAnsi="Courier New" w:cs="Courier New"/>
+        </w:rPr>
+        <w:t xml:space="preserve">   </w:t>
+      </w:r>
+      <w:r>
+        <w:rPr>
+          <w:rFonts w:ascii="Courier New" w:hAnsi="Courier New" w:cs="Courier New"/>
+        </w:rPr>
+        <w:t># current balance</w:t>
+      </w:r>
+    </w:p>
+    <w:p>
+      <w:pPr>
+        <w:rPr>
+          <w:rFonts w:ascii="Courier New" w:hAnsi="Courier New" w:cs="Courier New"/>
+        </w:rPr>
+      </w:pPr>
+      <w:r>
+        <w:rPr>
+          <w:rFonts w:ascii="Courier New" w:hAnsi="Courier New" w:cs="Courier New"/>
+        </w:rPr>
+        <w:t xml:space="preserve">#basis = 50_000     </w:t>
+      </w:r>
+      <w:r>
+        <w:rPr>
+          <w:rFonts w:ascii="Courier New" w:hAnsi="Courier New" w:cs="Courier New"/>
+        </w:rPr>
+        <w:t># Contributions to total, for capital gains tax</w:t>
+      </w:r>
+    </w:p>
+    <w:p>
+      <w:pPr>
+        <w:rPr>
+          <w:rFonts w:ascii="Courier New" w:hAnsi="Courier New" w:cs="Courier New"/>
+        </w:rPr>
+      </w:pPr>
+      <w:r>
+        <w:rPr>
+          <w:rFonts w:ascii="Courier New" w:hAnsi="Courier New" w:cs="Courier New"/>
+        </w:rPr>
+        <w:t xml:space="preserve">#rate = 7.25    </w:t>
+      </w:r>
+      <w:r>
+        <w:rPr>
+          <w:rFonts w:ascii="Courier New" w:hAnsi="Courier New" w:cs="Courier New"/>
+        </w:rPr>
+        <w:t xml:space="preserve">    </w:t>
+      </w:r>
+      <w:r>
+        <w:rPr>
+          <w:rFonts w:ascii="Courier New" w:hAnsi="Courier New" w:cs="Courier New"/>
+        </w:rPr>
         <w:t># defaults to global rate set above</w:t>
       </w:r>
     </w:p>
@@ -6315,220 +6685,31 @@
         </w:rPr>
         <w:t xml:space="preserve"> Will the contribution rise with inflation?</w:t>
       </w:r>
-    </w:p>
-    <w:p>
-      <w:pPr>
-        <w:rPr>
-          <w:rFonts w:ascii="Courier New" w:hAnsi="Courier New" w:cs="Courier New"/>
-        </w:rPr>
-      </w:pPr>
-      <w:r>
-        <w:rPr>
-          <w:rFonts w:ascii="Courier New" w:hAnsi="Courier New" w:cs="Courier New"/>
-        </w:rPr>
-        <w:t>#period = '56-60'   # period you will be making the contributions</w:t>
-      </w:r>
-    </w:p>
-    <w:p>
-      <w:pPr>
-        <w:rPr>
-          <w:rFonts w:ascii="Courier New" w:hAnsi="Courier New" w:cs="Courier New"/>
-        </w:rPr>
-      </w:pPr>
-    </w:p>
-    <w:p>
-      <w:pPr>
-        <w:rPr>
-          <w:rFonts w:ascii="Courier New" w:hAnsi="Courier New" w:cs="Courier New"/>
-        </w:rPr>
-      </w:pPr>
-      <w:r>
-        <w:rPr>
-          <w:rFonts w:ascii="Courier New" w:hAnsi="Courier New" w:cs="Courier New"/>
-        </w:rPr>
-        <w:t># after tax savings accounts (ATRSI)</w:t>
-      </w:r>
-    </w:p>
-    <w:p>
-      <w:pPr>
-        <w:rPr>
-          <w:rFonts w:ascii="Courier New" w:hAnsi="Courier New" w:cs="Courier New"/>
-        </w:rPr>
-      </w:pPr>
+      <w:r>
+        <w:rPr>
+          <w:rFonts w:ascii="Courier New" w:hAnsi="Courier New" w:cs="Courier New"/>
+        </w:rPr>
+        <w:t xml:space="preserve"> </w:t>
+      </w:r>
+      <w:r>
+        <w:rPr>
+          <w:rFonts w:ascii="Courier New" w:hAnsi="Courier New" w:cs="Courier New"/>
+        </w:rPr>
+        <w:t>(</w:t>
+      </w:r>
       <w:proofErr w:type="gramStart"/>
       <w:r>
         <w:rPr>
           <w:rFonts w:ascii="Courier New" w:hAnsi="Courier New" w:cs="Courier New"/>
         </w:rPr>
-        <w:t>#[</w:t>
-      </w:r>
-      <w:proofErr w:type="spellStart"/>
+        <w:t>default</w:t>
+      </w:r>
       <w:proofErr w:type="gramEnd"/>
       <w:r>
         <w:rPr>
           <w:rFonts w:ascii="Courier New" w:hAnsi="Courier New" w:cs="Courier New"/>
         </w:rPr>
-        <w:t>aftertax</w:t>
-      </w:r>
-      <w:proofErr w:type="spellEnd"/>
-      <w:r>
-        <w:rPr>
-          <w:rFonts w:ascii="Courier New" w:hAnsi="Courier New" w:cs="Courier New"/>
-        </w:rPr>
-        <w:t>]</w:t>
-      </w:r>
-    </w:p>
-    <w:p>
-      <w:pPr>
-        <w:rPr>
-          <w:rFonts w:ascii="Courier New" w:hAnsi="Courier New" w:cs="Courier New"/>
-        </w:rPr>
-      </w:pPr>
-      <w:r>
-        <w:rPr>
-          <w:rFonts w:ascii="Courier New" w:hAnsi="Courier New" w:cs="Courier New"/>
-        </w:rPr>
-        <w:t>#</w:t>
-      </w:r>
-      <w:proofErr w:type="spellStart"/>
-      <w:proofErr w:type="gramStart"/>
-      <w:r>
-        <w:rPr>
-          <w:rFonts w:ascii="Courier New" w:hAnsi="Courier New" w:cs="Courier New"/>
-        </w:rPr>
-        <w:t>bal</w:t>
-      </w:r>
-      <w:proofErr w:type="spellEnd"/>
-      <w:proofErr w:type="gramEnd"/>
-      <w:r>
-        <w:rPr>
-          <w:rFonts w:ascii="Courier New" w:hAnsi="Courier New" w:cs="Courier New"/>
-        </w:rPr>
-        <w:t xml:space="preserve"> =   100_000 </w:t>
-      </w:r>
-      <w:r>
-        <w:rPr>
-          <w:rFonts w:ascii="Courier New" w:hAnsi="Courier New" w:cs="Courier New"/>
-        </w:rPr>
-        <w:t xml:space="preserve">   </w:t>
-      </w:r>
-      <w:r>
-        <w:rPr>
-          <w:rFonts w:ascii="Courier New" w:hAnsi="Courier New" w:cs="Courier New"/>
-        </w:rPr>
-        <w:t># current balance</w:t>
-      </w:r>
-    </w:p>
-    <w:p>
-      <w:pPr>
-        <w:rPr>
-          <w:rFonts w:ascii="Courier New" w:hAnsi="Courier New" w:cs="Courier New"/>
-        </w:rPr>
-      </w:pPr>
-      <w:r>
-        <w:rPr>
-          <w:rFonts w:ascii="Courier New" w:hAnsi="Courier New" w:cs="Courier New"/>
-        </w:rPr>
-        <w:t xml:space="preserve">#basis = 50_000     </w:t>
-      </w:r>
-      <w:r>
-        <w:rPr>
-          <w:rFonts w:ascii="Courier New" w:hAnsi="Courier New" w:cs="Courier New"/>
-        </w:rPr>
-        <w:t># Contributions to total, for capital gains tax</w:t>
-      </w:r>
-    </w:p>
-    <w:p>
-      <w:pPr>
-        <w:rPr>
-          <w:rFonts w:ascii="Courier New" w:hAnsi="Courier New" w:cs="Courier New"/>
-        </w:rPr>
-      </w:pPr>
-      <w:r>
-        <w:rPr>
-          <w:rFonts w:ascii="Courier New" w:hAnsi="Courier New" w:cs="Courier New"/>
-        </w:rPr>
-        <w:t xml:space="preserve">#rate = 7.25    </w:t>
-      </w:r>
-      <w:r>
-        <w:rPr>
-          <w:rFonts w:ascii="Courier New" w:hAnsi="Courier New" w:cs="Courier New"/>
-        </w:rPr>
-        <w:t xml:space="preserve">    </w:t>
-      </w:r>
-      <w:r>
-        <w:rPr>
-          <w:rFonts w:ascii="Courier New" w:hAnsi="Courier New" w:cs="Courier New"/>
-        </w:rPr>
-        <w:t># defaults to global rate set above</w:t>
-      </w:r>
-    </w:p>
-    <w:p>
-      <w:pPr>
-        <w:rPr>
-          <w:rFonts w:ascii="Courier New" w:hAnsi="Courier New" w:cs="Courier New"/>
-        </w:rPr>
-      </w:pPr>
-      <w:r>
-        <w:rPr>
-          <w:rFonts w:ascii="Courier New" w:hAnsi="Courier New" w:cs="Courier New"/>
-        </w:rPr>
-        <w:t>#</w:t>
-      </w:r>
-      <w:proofErr w:type="spellStart"/>
-      <w:r>
-        <w:rPr>
-          <w:rFonts w:ascii="Courier New" w:hAnsi="Courier New" w:cs="Courier New"/>
-        </w:rPr>
-        <w:t>contrib</w:t>
-      </w:r>
-      <w:proofErr w:type="spellEnd"/>
-      <w:r>
-        <w:rPr>
-          <w:rFonts w:ascii="Courier New" w:hAnsi="Courier New" w:cs="Courier New"/>
-        </w:rPr>
-        <w:t xml:space="preserve"> = 0        # </w:t>
-      </w:r>
-      <w:proofErr w:type="spellStart"/>
-      <w:r>
-        <w:rPr>
-          <w:rFonts w:ascii="Courier New" w:hAnsi="Courier New" w:cs="Courier New"/>
-        </w:rPr>
-        <w:t>Anual</w:t>
-      </w:r>
-      <w:proofErr w:type="spellEnd"/>
-      <w:r>
-        <w:rPr>
-          <w:rFonts w:ascii="Courier New" w:hAnsi="Courier New" w:cs="Courier New"/>
-        </w:rPr>
-        <w:t xml:space="preserve"> contribution you will make for period (below)</w:t>
-      </w:r>
-    </w:p>
-    <w:p>
-      <w:pPr>
-        <w:rPr>
-          <w:rFonts w:ascii="Courier New" w:hAnsi="Courier New" w:cs="Courier New"/>
-        </w:rPr>
-      </w:pPr>
-      <w:r>
-        <w:rPr>
-          <w:rFonts w:ascii="Courier New" w:hAnsi="Courier New" w:cs="Courier New"/>
-        </w:rPr>
-        <w:t xml:space="preserve">#inflation = </w:t>
-      </w:r>
-      <w:proofErr w:type="gramStart"/>
-      <w:r>
-        <w:rPr>
-          <w:rFonts w:ascii="Courier New" w:hAnsi="Courier New" w:cs="Courier New"/>
-        </w:rPr>
-        <w:t>false  #</w:t>
-      </w:r>
-      <w:proofErr w:type="gramEnd"/>
-      <w:r>
-        <w:rPr>
-          <w:rFonts w:ascii="Courier New" w:hAnsi="Courier New" w:cs="Courier New"/>
-        </w:rPr>
-        <w:t xml:space="preserve"> Will the contribution rise with inflation?</w:t>
+        <w:t xml:space="preserve"> false)</w:t>
       </w:r>
     </w:p>
     <w:p>
@@ -6614,7 +6795,7 @@
           <w:rPr>
             <w:noProof/>
           </w:rPr>
-          <w:t>2</w:t>
+          <w:t>1</w:t>
         </w:r>
         <w:r>
           <w:rPr>
@@ -6843,10 +7024,7 @@
         <w:footnoteRef/>
       </w:r>
       <w:r>
-        <w:t xml:space="preserve"> </w:t>
-      </w:r>
-      <w:r>
-        <w:t xml:space="preserve">Welch, James S Jr. A 3-Step Procedure for computing sustainable retirement savings withdrawals. Journal of Financial Planning 30 (8): 45-55. Retrieved from: </w:t>
+        <w:t xml:space="preserve"> Welch, James S Jr. A 3-Step Procedure for computing sustainable retirement savings withdrawals. Journal of Financial Planning 30 (8): 45-55. Retrieved from: </w:t>
       </w:r>
       <w:hyperlink r:id="rId4" w:history="1">
         <w:r>
@@ -8122,7 +8300,7 @@
 </file>
 
 <file path=customXml/itemProps1.xml><?xml version="1.0" encoding="utf-8"?>
-<ds:datastoreItem xmlns:ds="http://schemas.openxmlformats.org/officeDocument/2006/customXml" ds:itemID="{00C94F9E-8E5E-408A-ADEB-07948C77325F}">
+<ds:datastoreItem xmlns:ds="http://schemas.openxmlformats.org/officeDocument/2006/customXml" ds:itemID="{65DDBBFB-0B69-4C06-A9E1-874A304A58CC}">
   <ds:schemaRefs>
     <ds:schemaRef ds:uri="http://schemas.openxmlformats.org/officeDocument/2006/bibliography"/>
   </ds:schemaRefs>

</xml_diff>

<commit_message>
moving to version 0.4-rc1
</commit_message>
<xml_diff>
--- a/UsersGuide.docx
+++ b/UsersGuide.docx
@@ -61,8 +61,6 @@
         </w:rPr>
         <w:t xml:space="preserve">Introduction: </w:t>
       </w:r>
-      <w:bookmarkStart w:id="0" w:name="_GoBack"/>
-      <w:bookmarkEnd w:id="0"/>
     </w:p>
     <w:p>
       <w:pPr>
@@ -4568,6 +4566,12 @@
         </w:rPr>
         <w:t xml:space="preserve">        # not federally taxable</w:t>
       </w:r>
+      <w:r>
+        <w:rPr>
+          <w:rFonts w:ascii="Courier New" w:hAnsi="Courier New" w:cs="Courier New"/>
+        </w:rPr>
+        <w:t xml:space="preserve"> (default false)</w:t>
+      </w:r>
     </w:p>
     <w:p>
       <w:pPr>
@@ -4652,6 +4656,31 @@
         <w:rPr>
           <w:rFonts w:ascii="Courier New" w:hAnsi="Courier New" w:cs="Courier New"/>
         </w:rPr>
+        <w:t xml:space="preserve"> (default false)</w:t>
+      </w:r>
+    </w:p>
+    <w:p>
+      <w:pPr>
+        <w:rPr>
+          <w:rFonts w:ascii="Courier New" w:hAnsi="Courier New" w:cs="Courier New"/>
+        </w:rPr>
+      </w:pPr>
+      <w:r>
+        <w:rPr>
+          <w:rFonts w:ascii="Courier New" w:hAnsi="Courier New" w:cs="Courier New"/>
+        </w:rPr>
+        <w:t>#tax = t</w:t>
+      </w:r>
+      <w:r>
+        <w:rPr>
+          <w:rFonts w:ascii="Courier New" w:hAnsi="Courier New" w:cs="Courier New"/>
+        </w:rPr>
+        <w:t>rue         # federally taxable</w:t>
+      </w:r>
+      <w:r>
+        <w:rPr>
+          <w:rFonts w:ascii="Courier New" w:hAnsi="Courier New" w:cs="Courier New"/>
+        </w:rPr>
         <w:t xml:space="preserve"> </w:t>
       </w:r>
       <w:r>
@@ -4659,25 +4688,6 @@
           <w:rFonts w:ascii="Courier New" w:hAnsi="Courier New" w:cs="Courier New"/>
         </w:rPr>
         <w:t>(default false)</w:t>
-      </w:r>
-    </w:p>
-    <w:p>
-      <w:pPr>
-        <w:rPr>
-          <w:rFonts w:ascii="Courier New" w:hAnsi="Courier New" w:cs="Courier New"/>
-        </w:rPr>
-      </w:pPr>
-      <w:r>
-        <w:rPr>
-          <w:rFonts w:ascii="Courier New" w:hAnsi="Courier New" w:cs="Courier New"/>
-        </w:rPr>
-        <w:t>#tax = t</w:t>
-      </w:r>
-      <w:r>
-        <w:rPr>
-          <w:rFonts w:ascii="Courier New" w:hAnsi="Courier New" w:cs="Courier New"/>
-        </w:rPr>
-        <w:t>rue         # federally taxable</w:t>
       </w:r>
     </w:p>
     <w:p>
@@ -4813,6 +4823,33 @@
         <w:rPr>
           <w:rFonts w:ascii="Courier New" w:hAnsi="Courier New" w:cs="Courier New"/>
         </w:rPr>
+        <w:t xml:space="preserve"> (default false)</w:t>
+      </w:r>
+    </w:p>
+    <w:p>
+      <w:pPr>
+        <w:rPr>
+          <w:rFonts w:ascii="Courier New" w:hAnsi="Courier New" w:cs="Courier New"/>
+        </w:rPr>
+      </w:pPr>
+      <w:proofErr w:type="gramStart"/>
+      <w:r>
+        <w:rPr>
+          <w:rFonts w:ascii="Courier New" w:hAnsi="Courier New" w:cs="Courier New"/>
+        </w:rPr>
+        <w:t>tax</w:t>
+      </w:r>
+      <w:proofErr w:type="gramEnd"/>
+      <w:r>
+        <w:rPr>
+          <w:rFonts w:ascii="Courier New" w:hAnsi="Courier New" w:cs="Courier New"/>
+        </w:rPr>
+        <w:t xml:space="preserve"> = false         # payment/loan is not taxable</w:t>
+      </w:r>
+      <w:r>
+        <w:rPr>
+          <w:rFonts w:ascii="Courier New" w:hAnsi="Courier New" w:cs="Courier New"/>
+        </w:rPr>
         <w:t xml:space="preserve"> </w:t>
       </w:r>
       <w:r>
@@ -4828,47 +4865,26 @@
           <w:rFonts w:ascii="Courier New" w:hAnsi="Courier New" w:cs="Courier New"/>
         </w:rPr>
       </w:pPr>
+    </w:p>
+    <w:p>
+      <w:pPr>
+        <w:rPr>
+          <w:rFonts w:ascii="Courier New" w:hAnsi="Courier New" w:cs="Courier New"/>
+        </w:rPr>
+      </w:pPr>
       <w:proofErr w:type="gramStart"/>
       <w:r>
         <w:rPr>
           <w:rFonts w:ascii="Courier New" w:hAnsi="Courier New" w:cs="Courier New"/>
         </w:rPr>
-        <w:t>tax</w:t>
-      </w:r>
+        <w:t>#[</w:t>
+      </w:r>
+      <w:proofErr w:type="spellStart"/>
       <w:proofErr w:type="gramEnd"/>
       <w:r>
         <w:rPr>
           <w:rFonts w:ascii="Courier New" w:hAnsi="Courier New" w:cs="Courier New"/>
         </w:rPr>
-        <w:t xml:space="preserve"> = false         # payment/loan is not taxable</w:t>
-      </w:r>
-    </w:p>
-    <w:p>
-      <w:pPr>
-        <w:rPr>
-          <w:rFonts w:ascii="Courier New" w:hAnsi="Courier New" w:cs="Courier New"/>
-        </w:rPr>
-      </w:pPr>
-    </w:p>
-    <w:p>
-      <w:pPr>
-        <w:rPr>
-          <w:rFonts w:ascii="Courier New" w:hAnsi="Courier New" w:cs="Courier New"/>
-        </w:rPr>
-      </w:pPr>
-      <w:proofErr w:type="gramStart"/>
-      <w:r>
-        <w:rPr>
-          <w:rFonts w:ascii="Courier New" w:hAnsi="Courier New" w:cs="Courier New"/>
-        </w:rPr>
-        <w:t>#[</w:t>
-      </w:r>
-      <w:proofErr w:type="spellStart"/>
-      <w:proofErr w:type="gramEnd"/>
-      <w:r>
-        <w:rPr>
-          <w:rFonts w:ascii="Courier New" w:hAnsi="Courier New" w:cs="Courier New"/>
-        </w:rPr>
         <w:t>income.rental</w:t>
       </w:r>
       <w:proofErr w:type="spellEnd"/>
@@ -4933,6 +4949,25 @@
         <w:rPr>
           <w:rFonts w:ascii="Courier New" w:hAnsi="Courier New" w:cs="Courier New"/>
         </w:rPr>
+        <w:t xml:space="preserve"> (default false)</w:t>
+      </w:r>
+    </w:p>
+    <w:p>
+      <w:pPr>
+        <w:rPr>
+          <w:rFonts w:ascii="Courier New" w:hAnsi="Courier New" w:cs="Courier New"/>
+        </w:rPr>
+      </w:pPr>
+      <w:r>
+        <w:rPr>
+          <w:rFonts w:ascii="Courier New" w:hAnsi="Courier New" w:cs="Courier New"/>
+        </w:rPr>
+        <w:t>#tax = true         # federally taxable</w:t>
+      </w:r>
+      <w:r>
+        <w:rPr>
+          <w:rFonts w:ascii="Courier New" w:hAnsi="Courier New" w:cs="Courier New"/>
+        </w:rPr>
         <w:t xml:space="preserve"> </w:t>
       </w:r>
       <w:r>
@@ -4941,19 +4976,8 @@
         </w:rPr>
         <w:t>(default false)</w:t>
       </w:r>
-    </w:p>
-    <w:p>
-      <w:pPr>
-        <w:rPr>
-          <w:rFonts w:ascii="Courier New" w:hAnsi="Courier New" w:cs="Courier New"/>
-        </w:rPr>
-      </w:pPr>
-      <w:r>
-        <w:rPr>
-          <w:rFonts w:ascii="Courier New" w:hAnsi="Courier New" w:cs="Courier New"/>
-        </w:rPr>
-        <w:t>#tax = true         # federally taxable</w:t>
-      </w:r>
+      <w:bookmarkStart w:id="0" w:name="_GoBack"/>
+      <w:bookmarkEnd w:id="0"/>
     </w:p>
     <w:p>
       <w:pPr>
@@ -5824,13 +5848,7 @@
         <w:rPr>
           <w:rFonts w:ascii="Courier New" w:hAnsi="Courier New" w:cs="Courier New"/>
         </w:rPr>
-        <w:t xml:space="preserve"> </w:t>
-      </w:r>
-      <w:r>
-        <w:rPr>
-          <w:rFonts w:ascii="Courier New" w:hAnsi="Courier New" w:cs="Courier New"/>
-        </w:rPr>
-        <w:t>(</w:t>
+        <w:t xml:space="preserve"> (</w:t>
       </w:r>
       <w:proofErr w:type="gramStart"/>
       <w:r>
@@ -6011,13 +6029,7 @@
         <w:rPr>
           <w:rFonts w:ascii="Courier New" w:hAnsi="Courier New" w:cs="Courier New"/>
         </w:rPr>
-        <w:t xml:space="preserve"> </w:t>
-      </w:r>
-      <w:r>
-        <w:rPr>
-          <w:rFonts w:ascii="Courier New" w:hAnsi="Courier New" w:cs="Courier New"/>
-        </w:rPr>
-        <w:t>(</w:t>
+        <w:t xml:space="preserve"> (</w:t>
       </w:r>
       <w:proofErr w:type="gramStart"/>
       <w:r>
@@ -6241,13 +6253,7 @@
         <w:rPr>
           <w:rFonts w:ascii="Courier New" w:hAnsi="Courier New" w:cs="Courier New"/>
         </w:rPr>
-        <w:t xml:space="preserve"> </w:t>
-      </w:r>
-      <w:r>
-        <w:rPr>
-          <w:rFonts w:ascii="Courier New" w:hAnsi="Courier New" w:cs="Courier New"/>
-        </w:rPr>
-        <w:t>(</w:t>
+        <w:t xml:space="preserve"> (</w:t>
       </w:r>
       <w:proofErr w:type="gramStart"/>
       <w:r>
@@ -6448,13 +6454,7 @@
         <w:rPr>
           <w:rFonts w:ascii="Courier New" w:hAnsi="Courier New" w:cs="Courier New"/>
         </w:rPr>
-        <w:t xml:space="preserve"> </w:t>
-      </w:r>
-      <w:r>
-        <w:rPr>
-          <w:rFonts w:ascii="Courier New" w:hAnsi="Courier New" w:cs="Courier New"/>
-        </w:rPr>
-        <w:t>(</w:t>
+        <w:t xml:space="preserve"> (</w:t>
       </w:r>
       <w:proofErr w:type="gramStart"/>
       <w:r>
@@ -6689,13 +6689,7 @@
         <w:rPr>
           <w:rFonts w:ascii="Courier New" w:hAnsi="Courier New" w:cs="Courier New"/>
         </w:rPr>
-        <w:t xml:space="preserve"> </w:t>
-      </w:r>
-      <w:r>
-        <w:rPr>
-          <w:rFonts w:ascii="Courier New" w:hAnsi="Courier New" w:cs="Courier New"/>
-        </w:rPr>
-        <w:t>(</w:t>
+        <w:t xml:space="preserve"> (</w:t>
       </w:r>
       <w:proofErr w:type="gramStart"/>
       <w:r>
@@ -6795,7 +6789,7 @@
           <w:rPr>
             <w:noProof/>
           </w:rPr>
-          <w:t>1</w:t>
+          <w:t>13</w:t>
         </w:r>
         <w:r>
           <w:rPr>
@@ -8300,7 +8294,7 @@
 </file>
 
 <file path=customXml/itemProps1.xml><?xml version="1.0" encoding="utf-8"?>
-<ds:datastoreItem xmlns:ds="http://schemas.openxmlformats.org/officeDocument/2006/customXml" ds:itemID="{65DDBBFB-0B69-4C06-A9E1-874A304A58CC}">
+<ds:datastoreItem xmlns:ds="http://schemas.openxmlformats.org/officeDocument/2006/customXml" ds:itemID="{2F7E51BA-B168-48CB-AE62-0B01AC04951D}">
   <ds:schemaRefs>
     <ds:schemaRef ds:uri="http://schemas.openxmlformats.org/officeDocument/2006/bibliography"/>
   </ds:schemaRefs>

</xml_diff>